<commit_message>
Safty Commit nur um sicher zu gehen.
</commit_message>
<xml_diff>
--- a/Dokumentation/Air Wiitar - Midioutput.docx
+++ b/Dokumentation/Air Wiitar - Midioutput.docx
@@ -241,8 +241,13 @@
               <w:pStyle w:val="KeinLeerraum"/>
               <w:jc w:val="center"/>
             </w:pPr>
-            <w:r>
-              <w:t>WiSe 2014/15</w:t>
+            <w:proofErr w:type="spellStart"/>
+            <w:r>
+              <w:t>WiSe</w:t>
+            </w:r>
+            <w:proofErr w:type="spellEnd"/>
+            <w:r>
+              <w:t xml:space="preserve"> 2014/15</w:t>
             </w:r>
           </w:p>
         </w:tc>
@@ -394,8 +399,13 @@
               <w:t xml:space="preserve">Prof. </w:t>
             </w:r>
             <w:r>
-              <w:t>Dr. Andreas Plaß</w:t>
-            </w:r>
+              <w:t xml:space="preserve">Dr. Andreas </w:t>
+            </w:r>
+            <w:proofErr w:type="spellStart"/>
+            <w:r>
+              <w:t>Plaß</w:t>
+            </w:r>
+            <w:proofErr w:type="spellEnd"/>
           </w:p>
         </w:tc>
       </w:tr>
@@ -1032,7 +1042,63 @@
         <w:rPr>
           <w:lang w:val="de-DE"/>
         </w:rPr>
-        <w:t>Der Projektname Air Wiitar leitet sich von dem englischen Air Guitar ab, was so viel wie Luftgitarre bedeutet und nimmt dabei Bezug zu der Wii einer Spielekonsole von Nintendo. Ziel des Projekts war es mithilfe einer Bewegungssteuerung und der Ausgabe von Midisignalen eine funktionierende Luftgitarre zu programmieren.</w:t>
+        <w:t xml:space="preserve">Der Projektname Air </w:t>
+      </w:r>
+      <w:proofErr w:type="spellStart"/>
+      <w:r>
+        <w:rPr>
+          <w:lang w:val="de-DE"/>
+        </w:rPr>
+        <w:t>Wiitar</w:t>
+      </w:r>
+      <w:proofErr w:type="spellEnd"/>
+      <w:r>
+        <w:rPr>
+          <w:lang w:val="de-DE"/>
+        </w:rPr>
+        <w:t xml:space="preserve"> leitet sich von dem englischen Air Guitar ab, was so viel wie Luftgitarre bedeutet und nimmt dabei Bezug zu der </w:t>
+      </w:r>
+      <w:proofErr w:type="spellStart"/>
+      <w:r>
+        <w:rPr>
+          <w:lang w:val="de-DE"/>
+        </w:rPr>
+        <w:t>Wii</w:t>
+      </w:r>
+      <w:proofErr w:type="spellEnd"/>
+      <w:r>
+        <w:rPr>
+          <w:lang w:val="de-DE"/>
+        </w:rPr>
+        <w:t xml:space="preserve"> einer </w:t>
+      </w:r>
+      <w:proofErr w:type="spellStart"/>
+      <w:r>
+        <w:rPr>
+          <w:lang w:val="de-DE"/>
+        </w:rPr>
+        <w:t>Spielekonsole</w:t>
+      </w:r>
+      <w:proofErr w:type="spellEnd"/>
+      <w:r>
+        <w:rPr>
+          <w:lang w:val="de-DE"/>
+        </w:rPr>
+        <w:t xml:space="preserve"> von Nintendo. Ziel des Projekts war es mithilfe einer Bewegungssteuerung und der Ausgabe von </w:t>
+      </w:r>
+      <w:proofErr w:type="spellStart"/>
+      <w:r>
+        <w:rPr>
+          <w:lang w:val="de-DE"/>
+        </w:rPr>
+        <w:t>Midisignalen</w:t>
+      </w:r>
+      <w:proofErr w:type="spellEnd"/>
+      <w:r>
+        <w:rPr>
+          <w:lang w:val="de-DE"/>
+        </w:rPr>
+        <w:t xml:space="preserve"> eine funktionierende Luftgitarre zu programmieren.</w:t>
       </w:r>
     </w:p>
     <w:p>
@@ -1080,7 +1146,21 @@
         <w:rPr>
           <w:lang w:val="de-DE"/>
         </w:rPr>
-        <w:t>Als externe Bibliothek wurde „drumstick“</w:t>
+        <w:t>Als externe Bibliothek wurde „</w:t>
+      </w:r>
+      <w:proofErr w:type="spellStart"/>
+      <w:r>
+        <w:rPr>
+          <w:lang w:val="de-DE"/>
+        </w:rPr>
+        <w:t>drumstick</w:t>
+      </w:r>
+      <w:proofErr w:type="spellEnd"/>
+      <w:r>
+        <w:rPr>
+          <w:lang w:val="de-DE"/>
+        </w:rPr>
+        <w:t>“</w:t>
       </w:r>
       <w:r>
         <w:rPr>
@@ -1098,7 +1178,35 @@
         <w:rPr>
           <w:lang w:val="de-DE"/>
         </w:rPr>
-        <w:t xml:space="preserve"> Um einen besseren Einstieg in das Projekt zu finden wurde außerdem von Prof. Plaß erstellter Sourcecode[2] verwendet auf dem dieser Teil des Projekts zu großen Teilen basiert.</w:t>
+        <w:t xml:space="preserve"> Um einen besseren Einstieg in das Projekt zu finden wurde außerdem von Prof. </w:t>
+      </w:r>
+      <w:proofErr w:type="spellStart"/>
+      <w:r>
+        <w:rPr>
+          <w:lang w:val="de-DE"/>
+        </w:rPr>
+        <w:t>Plaß</w:t>
+      </w:r>
+      <w:proofErr w:type="spellEnd"/>
+      <w:r>
+        <w:rPr>
+          <w:lang w:val="de-DE"/>
+        </w:rPr>
+        <w:t xml:space="preserve"> erstellter </w:t>
+      </w:r>
+      <w:proofErr w:type="spellStart"/>
+      <w:r>
+        <w:rPr>
+          <w:lang w:val="de-DE"/>
+        </w:rPr>
+        <w:t>Sourcecode</w:t>
+      </w:r>
+      <w:proofErr w:type="spellEnd"/>
+      <w:r>
+        <w:rPr>
+          <w:lang w:val="de-DE"/>
+        </w:rPr>
+        <w:t>[2] verwendet auf dem dieser Teil des Projekts zu großen Teilen basiert.</w:t>
       </w:r>
     </w:p>
     <w:p>
@@ -1127,7 +1235,35 @@
         <w:rPr>
           <w:lang w:val="de-DE"/>
         </w:rPr>
-        <w:t xml:space="preserve">Aus langer Erfahrung mit der Wii und ihren Controlern war schon zu Beginn des Projekts klar, dass die Genauigkeit </w:t>
+        <w:t xml:space="preserve">Aus langer Erfahrung mit der </w:t>
+      </w:r>
+      <w:proofErr w:type="spellStart"/>
+      <w:r>
+        <w:rPr>
+          <w:lang w:val="de-DE"/>
+        </w:rPr>
+        <w:t>Wii</w:t>
+      </w:r>
+      <w:proofErr w:type="spellEnd"/>
+      <w:r>
+        <w:rPr>
+          <w:lang w:val="de-DE"/>
+        </w:rPr>
+        <w:t xml:space="preserve"> und ihren </w:t>
+      </w:r>
+      <w:proofErr w:type="spellStart"/>
+      <w:r>
+        <w:rPr>
+          <w:lang w:val="de-DE"/>
+        </w:rPr>
+        <w:t>Controlern</w:t>
+      </w:r>
+      <w:proofErr w:type="spellEnd"/>
+      <w:r>
+        <w:rPr>
+          <w:lang w:val="de-DE"/>
+        </w:rPr>
+        <w:t xml:space="preserve"> war schon zu Beginn des Projekts klar, dass die Genauigkeit </w:t>
       </w:r>
       <w:r>
         <w:rPr>
@@ -1139,7 +1275,21 @@
         <w:rPr>
           <w:lang w:val="de-DE"/>
         </w:rPr>
-        <w:t xml:space="preserve"> fertigen Programs nicht für präzise Aktionen ausreichen würde. Es wurden daher schon früh Überlegungen angestellt, wie sich das präzise greifen auf einer Gitarre mit einer unpräzisen Eingabemethode abbilden ließ ohne dabei das Gefühl des Gitarrespielens vollständig zu verlieren.</w:t>
+        <w:t xml:space="preserve"> fertigen Programs nicht für präzise Aktionen ausreichen würde. Es wurden daher schon früh Überlegungen angestellt, wie sich das präzise greifen auf einer Gitarre mit einer unpräzisen Eingabemethode abbilden ließ ohne dabei das Gefühl des </w:t>
+      </w:r>
+      <w:proofErr w:type="spellStart"/>
+      <w:r>
+        <w:rPr>
+          <w:lang w:val="de-DE"/>
+        </w:rPr>
+        <w:t>Gitarrespielens</w:t>
+      </w:r>
+      <w:proofErr w:type="spellEnd"/>
+      <w:r>
+        <w:rPr>
+          <w:lang w:val="de-DE"/>
+        </w:rPr>
+        <w:t xml:space="preserve"> vollständig zu verlieren.</w:t>
       </w:r>
     </w:p>
     <w:p>
@@ -1165,7 +1315,21 @@
         <w:rPr>
           <w:lang w:val="de-DE"/>
         </w:rPr>
-        <w:t>Diese Angaben ermöglichten es einen ersten Überblick darüber zu bekommen was im Midioutput-Teil des Projekts programmiert werden musste. Durch weitere Anforderungen die speziell von den anderen Teammitgliedern kamen und dazu dienten ihnen den Umgang mit den Akkorden zu erleichtern kamen im Projektverlauf noch einige Änderungen und Ergänzungen hinzu.</w:t>
+        <w:t xml:space="preserve">Diese Angaben ermöglichten es einen ersten Überblick darüber zu bekommen was im </w:t>
+      </w:r>
+      <w:proofErr w:type="spellStart"/>
+      <w:r>
+        <w:rPr>
+          <w:lang w:val="de-DE"/>
+        </w:rPr>
+        <w:t>Midioutput</w:t>
+      </w:r>
+      <w:proofErr w:type="spellEnd"/>
+      <w:r>
+        <w:rPr>
+          <w:lang w:val="de-DE"/>
+        </w:rPr>
+        <w:t>-Teil des Projekts programmiert werden musste. Durch weitere Anforderungen die speziell von den anderen Teammitgliedern kamen und dazu dienten ihnen den Umgang mit den Akkorden zu erleichtern kamen im Projektverlauf noch einige Änderungen und Ergänzungen hinzu.</w:t>
       </w:r>
     </w:p>
     <w:p>
@@ -1261,8 +1425,17 @@
           <w:rStyle w:val="SchwacherVerweis"/>
           <w:lang w:val="de-DE"/>
         </w:rPr>
-        <w:t>Bild1: UML-Diagramm des Midioutputs</w:t>
-      </w:r>
+        <w:t xml:space="preserve">Bild1: UML-Diagramm des </w:t>
+      </w:r>
+      <w:proofErr w:type="spellStart"/>
+      <w:r>
+        <w:rPr>
+          <w:rStyle w:val="SchwacherVerweis"/>
+          <w:lang w:val="de-DE"/>
+        </w:rPr>
+        <w:t>Midioutputs</w:t>
+      </w:r>
+      <w:proofErr w:type="spellEnd"/>
     </w:p>
     <w:p>
       <w:pPr>
@@ -1290,7 +1463,21 @@
         <w:rPr>
           <w:lang w:val="de-DE"/>
         </w:rPr>
-        <w:t xml:space="preserve">Die Chord-Klasse symbolisiert einen Akkord also eine Gruppe von Tönen die zusammen abgespielt einen angenehmen Klang ergeben. In der Musiktheorie sind Akkorde sehr berechenbar und es wäre daher ein </w:t>
+        <w:t xml:space="preserve">Die </w:t>
+      </w:r>
+      <w:proofErr w:type="spellStart"/>
+      <w:r>
+        <w:rPr>
+          <w:lang w:val="de-DE"/>
+        </w:rPr>
+        <w:t>Chord</w:t>
+      </w:r>
+      <w:proofErr w:type="spellEnd"/>
+      <w:r>
+        <w:rPr>
+          <w:lang w:val="de-DE"/>
+        </w:rPr>
+        <w:t xml:space="preserve">-Klasse symbolisiert einen Akkord also eine Gruppe von Tönen die zusammen abgespielt einen angenehmen Klang ergeben. In der Musiktheorie sind Akkorde sehr berechenbar und es wäre daher ein </w:t>
       </w:r>
       <w:r>
         <w:rPr>
@@ -1355,24 +1542,130 @@
         </w:rPr>
         <w:t xml:space="preserve">der </w:t>
       </w:r>
-      <w:r>
-        <w:rPr>
-          <w:lang w:val="de-DE"/>
-        </w:rPr>
-        <w:t>Wiitar abgebildet werden.</w:t>
-      </w:r>
-    </w:p>
-    <w:p>
-      <w:pPr>
-        <w:rPr>
-          <w:lang w:val="de-DE"/>
-        </w:rPr>
-      </w:pPr>
-      <w:r>
-        <w:rPr>
-          <w:lang w:val="de-DE"/>
-        </w:rPr>
-        <w:t>Um die zeitliche Verzögerung zu erzeugen wurde auf QTimer zurückgegriffen und eine Update-Methode implementiert. Um das Timer-Event mit der Chord-Klasse zu verknüpfen war es nötig, dass die Chord-Klasse von dem QT eigenem QObject erbt. Dies brachte die Einschränkung mit sich, dass Instanzen der Chord-Klasse nicht kopiert werden sondern nur als Pointer übergeben werden k</w:t>
+      <w:proofErr w:type="spellStart"/>
+      <w:r>
+        <w:rPr>
+          <w:lang w:val="de-DE"/>
+        </w:rPr>
+        <w:t>Wiitar</w:t>
+      </w:r>
+      <w:proofErr w:type="spellEnd"/>
+      <w:r>
+        <w:rPr>
+          <w:lang w:val="de-DE"/>
+        </w:rPr>
+        <w:t xml:space="preserve"> abgebildet werden.</w:t>
+      </w:r>
+    </w:p>
+    <w:p>
+      <w:pPr>
+        <w:rPr>
+          <w:lang w:val="de-DE"/>
+        </w:rPr>
+      </w:pPr>
+      <w:r>
+        <w:rPr>
+          <w:lang w:val="de-DE"/>
+        </w:rPr>
+        <w:t xml:space="preserve">Um die zeitliche Verzögerung zu erzeugen wurde auf </w:t>
+      </w:r>
+      <w:proofErr w:type="spellStart"/>
+      <w:r>
+        <w:rPr>
+          <w:lang w:val="de-DE"/>
+        </w:rPr>
+        <w:t>QTimer</w:t>
+      </w:r>
+      <w:proofErr w:type="spellEnd"/>
+      <w:r>
+        <w:rPr>
+          <w:lang w:val="de-DE"/>
+        </w:rPr>
+        <w:t xml:space="preserve"> zurückgegriffen und eine Update-Methode implementiert. Um das </w:t>
+      </w:r>
+      <w:proofErr w:type="spellStart"/>
+      <w:r>
+        <w:rPr>
+          <w:lang w:val="de-DE"/>
+        </w:rPr>
+        <w:t>Timer</w:t>
+      </w:r>
+      <w:proofErr w:type="spellEnd"/>
+      <w:r>
+        <w:rPr>
+          <w:lang w:val="de-DE"/>
+        </w:rPr>
+        <w:t xml:space="preserve">-Event mit der </w:t>
+      </w:r>
+      <w:proofErr w:type="spellStart"/>
+      <w:r>
+        <w:rPr>
+          <w:lang w:val="de-DE"/>
+        </w:rPr>
+        <w:t>Chord</w:t>
+      </w:r>
+      <w:proofErr w:type="spellEnd"/>
+      <w:r>
+        <w:rPr>
+          <w:lang w:val="de-DE"/>
+        </w:rPr>
+        <w:t xml:space="preserve">-Klasse zu verknüpfen war es nötig, dass die </w:t>
+      </w:r>
+      <w:proofErr w:type="spellStart"/>
+      <w:r>
+        <w:rPr>
+          <w:lang w:val="de-DE"/>
+        </w:rPr>
+        <w:t>Chord</w:t>
+      </w:r>
+      <w:proofErr w:type="spellEnd"/>
+      <w:r>
+        <w:rPr>
+          <w:lang w:val="de-DE"/>
+        </w:rPr>
+        <w:t xml:space="preserve">-Klasse von dem QT eigenem </w:t>
+      </w:r>
+      <w:proofErr w:type="spellStart"/>
+      <w:r>
+        <w:rPr>
+          <w:lang w:val="de-DE"/>
+        </w:rPr>
+        <w:t>QObject</w:t>
+      </w:r>
+      <w:proofErr w:type="spellEnd"/>
+      <w:r>
+        <w:rPr>
+          <w:lang w:val="de-DE"/>
+        </w:rPr>
+        <w:t xml:space="preserve"> erbt. Dies brachte die Einschränkung mit sich, dass Instanzen der </w:t>
+      </w:r>
+      <w:proofErr w:type="spellStart"/>
+      <w:r>
+        <w:rPr>
+          <w:lang w:val="de-DE"/>
+        </w:rPr>
+        <w:t>Chord</w:t>
+      </w:r>
+      <w:proofErr w:type="spellEnd"/>
+      <w:r>
+        <w:rPr>
+          <w:lang w:val="de-DE"/>
+        </w:rPr>
+        <w:t xml:space="preserve">-Klasse nicht kopiert werden sondern nur als </w:t>
+      </w:r>
+      <w:proofErr w:type="spellStart"/>
+      <w:r>
+        <w:rPr>
+          <w:lang w:val="de-DE"/>
+        </w:rPr>
+        <w:t>Pointer</w:t>
+      </w:r>
+      <w:proofErr w:type="spellEnd"/>
+      <w:r>
+        <w:rPr>
+          <w:lang w:val="de-DE"/>
+        </w:rPr>
+        <w:t xml:space="preserve"> übergeben werden k</w:t>
       </w:r>
       <w:r>
         <w:rPr>
@@ -1404,7 +1697,21 @@
         <w:rPr>
           <w:lang w:val="de-DE"/>
         </w:rPr>
-        <w:t xml:space="preserve"> Instanz von Chord beginnt in regelmäßigen Abständen die eigene Update-Methode</w:t>
+        <w:t xml:space="preserve"> Instanz von </w:t>
+      </w:r>
+      <w:proofErr w:type="spellStart"/>
+      <w:r>
+        <w:rPr>
+          <w:lang w:val="de-DE"/>
+        </w:rPr>
+        <w:t>Chord</w:t>
+      </w:r>
+      <w:proofErr w:type="spellEnd"/>
+      <w:r>
+        <w:rPr>
+          <w:lang w:val="de-DE"/>
+        </w:rPr>
+        <w:t xml:space="preserve"> beginnt in regelmäßigen Abständen die eigene Update-Methode</w:t>
       </w:r>
       <w:r>
         <w:rPr>
@@ -1416,7 +1723,14 @@
         <w:rPr>
           <w:lang w:val="de-DE"/>
         </w:rPr>
-        <w:t xml:space="preserve"> sobald die St</w:t>
+        <w:t xml:space="preserve"> sobald die </w:t>
+      </w:r>
+      <w:proofErr w:type="spellStart"/>
+      <w:r>
+        <w:rPr>
+          <w:lang w:val="de-DE"/>
+        </w:rPr>
+        <w:t>St</w:t>
       </w:r>
       <w:r>
         <w:rPr>
@@ -1428,7 +1742,28 @@
         <w:rPr>
           <w:lang w:val="de-DE"/>
         </w:rPr>
-        <w:t xml:space="preserve">um-Methode aufgerufen wurde. Bei jedem Aufruf wird dabei der nächste Ton des Akkords angespielt. Durch ändern der QTimer-Geschwindigkeit ist es so möglich die programmierten Akkorde genau </w:t>
+        <w:t>um</w:t>
+      </w:r>
+      <w:proofErr w:type="spellEnd"/>
+      <w:r>
+        <w:rPr>
+          <w:lang w:val="de-DE"/>
+        </w:rPr>
+        <w:t xml:space="preserve">-Methode aufgerufen wurde. Bei jedem Aufruf wird dabei der nächste Ton des Akkords angespielt. Durch ändern der </w:t>
+      </w:r>
+      <w:proofErr w:type="spellStart"/>
+      <w:r>
+        <w:rPr>
+          <w:lang w:val="de-DE"/>
+        </w:rPr>
+        <w:t>QTimer</w:t>
+      </w:r>
+      <w:proofErr w:type="spellEnd"/>
+      <w:r>
+        <w:rPr>
+          <w:lang w:val="de-DE"/>
+        </w:rPr>
+        <w:t xml:space="preserve">-Geschwindigkeit ist es so möglich die programmierten Akkorde genau </w:t>
       </w:r>
       <w:r>
         <w:rPr>
@@ -1469,7 +1804,35 @@
         <w:rPr>
           <w:lang w:val="de-DE"/>
         </w:rPr>
-        <w:t>Das Anlegen aller Akkorde von Hand wurde ursprünglich im Code des Mainwindows erledigt. Außerdem wurden die Akkorde fest mit Buttons verbunden. Da der Midioutputcode in ein anderes Projekt übernommen werden sollte wurde die ChordManager-Klasse implementiert.</w:t>
+        <w:t xml:space="preserve">Das Anlegen aller Akkorde von Hand wurde ursprünglich im Code des Mainwindows erledigt. Außerdem wurden die Akkorde fest mit Buttons verbunden. Da der </w:t>
+      </w:r>
+      <w:proofErr w:type="spellStart"/>
+      <w:r>
+        <w:rPr>
+          <w:lang w:val="de-DE"/>
+        </w:rPr>
+        <w:t>Midioutputcode</w:t>
+      </w:r>
+      <w:proofErr w:type="spellEnd"/>
+      <w:r>
+        <w:rPr>
+          <w:lang w:val="de-DE"/>
+        </w:rPr>
+        <w:t xml:space="preserve"> in ein anderes Projekt übernommen werden sollte wurde die </w:t>
+      </w:r>
+      <w:proofErr w:type="spellStart"/>
+      <w:r>
+        <w:rPr>
+          <w:lang w:val="de-DE"/>
+        </w:rPr>
+        <w:t>ChordManager</w:t>
+      </w:r>
+      <w:proofErr w:type="spellEnd"/>
+      <w:r>
+        <w:rPr>
+          <w:lang w:val="de-DE"/>
+        </w:rPr>
+        <w:t>-Klasse implementiert.</w:t>
       </w:r>
     </w:p>
     <w:p>
@@ -1537,7 +1900,63 @@
         <w:rPr>
           <w:lang w:val="de-DE"/>
         </w:rPr>
-        <w:t>Um das anspielen von Akkorden über einen String zu ermöglichen wurden die Akkorde innerhalb des Chordmanagers in einem QHash&lt;QString, Chord*&gt; abgelegt. Bevor der entsprechende String geladen wird, wird er auf die Symbole „#“ und „b“ durchsucht um Halbtöne zu erkennen. Sollte eines der Symbole gefunden werden wird der Akkord</w:t>
+        <w:t xml:space="preserve">Um das anspielen von Akkorden über einen String zu ermöglichen wurden die Akkorde innerhalb des </w:t>
+      </w:r>
+      <w:proofErr w:type="spellStart"/>
+      <w:r>
+        <w:rPr>
+          <w:lang w:val="de-DE"/>
+        </w:rPr>
+        <w:t>Chordmanagers</w:t>
+      </w:r>
+      <w:proofErr w:type="spellEnd"/>
+      <w:r>
+        <w:rPr>
+          <w:lang w:val="de-DE"/>
+        </w:rPr>
+        <w:t xml:space="preserve"> in einem </w:t>
+      </w:r>
+      <w:proofErr w:type="spellStart"/>
+      <w:r>
+        <w:rPr>
+          <w:lang w:val="de-DE"/>
+        </w:rPr>
+        <w:t>QHash</w:t>
+      </w:r>
+      <w:proofErr w:type="spellEnd"/>
+      <w:r>
+        <w:rPr>
+          <w:lang w:val="de-DE"/>
+        </w:rPr>
+        <w:t>&lt;</w:t>
+      </w:r>
+      <w:proofErr w:type="spellStart"/>
+      <w:r>
+        <w:rPr>
+          <w:lang w:val="de-DE"/>
+        </w:rPr>
+        <w:t>QString</w:t>
+      </w:r>
+      <w:proofErr w:type="spellEnd"/>
+      <w:r>
+        <w:rPr>
+          <w:lang w:val="de-DE"/>
+        </w:rPr>
+        <w:t xml:space="preserve">, </w:t>
+      </w:r>
+      <w:proofErr w:type="spellStart"/>
+      <w:r>
+        <w:rPr>
+          <w:lang w:val="de-DE"/>
+        </w:rPr>
+        <w:t>Chord</w:t>
+      </w:r>
+      <w:proofErr w:type="spellEnd"/>
+      <w:r>
+        <w:rPr>
+          <w:lang w:val="de-DE"/>
+        </w:rPr>
+        <w:t>*&gt; abgelegt. Bevor der entsprechende String geladen wird, wird er auf die Symbole „#“ und „b“ durchsucht um Halbtöne zu erkennen. Sollte eines der Symbole gefunden werden wird der Akkord</w:t>
       </w:r>
       <w:r>
         <w:rPr>
@@ -1587,13 +2006,41 @@
         <w:rPr>
           <w:lang w:val="de-DE"/>
         </w:rPr>
-        <w:t xml:space="preserve">Als letzte Funktion kümmert sich der Chordmanager auch </w:t>
-      </w:r>
-      <w:r>
-        <w:rPr>
-          <w:lang w:val="de-DE"/>
-        </w:rPr>
-        <w:t>um die Verwaltung des Midi-Outputs. Die dafür benötigten Klassen der drumstick-Library werden von ihm implementiert und die für das Projekt entscheidenden Funktionen können durch ihn an den Midi-Output weitergegeben werden. Als Beispiel wären hier Funktionen wie das ändern des Midi-Instruments zu nennen, das zwar nicht zur Annäherung an eine echte Gitarre beiträgt aber für einige interessante Spielereien genutzt werden kann.</w:t>
+        <w:t xml:space="preserve">Als letzte Funktion kümmert sich der </w:t>
+      </w:r>
+      <w:proofErr w:type="spellStart"/>
+      <w:r>
+        <w:rPr>
+          <w:lang w:val="de-DE"/>
+        </w:rPr>
+        <w:t>Chordmanager</w:t>
+      </w:r>
+      <w:proofErr w:type="spellEnd"/>
+      <w:r>
+        <w:rPr>
+          <w:lang w:val="de-DE"/>
+        </w:rPr>
+        <w:t xml:space="preserve"> auch </w:t>
+      </w:r>
+      <w:r>
+        <w:rPr>
+          <w:lang w:val="de-DE"/>
+        </w:rPr>
+        <w:t xml:space="preserve">um die Verwaltung des Midi-Outputs. Die dafür benötigten Klassen der </w:t>
+      </w:r>
+      <w:proofErr w:type="spellStart"/>
+      <w:r>
+        <w:rPr>
+          <w:lang w:val="de-DE"/>
+        </w:rPr>
+        <w:t>drumstick</w:t>
+      </w:r>
+      <w:proofErr w:type="spellEnd"/>
+      <w:r>
+        <w:rPr>
+          <w:lang w:val="de-DE"/>
+        </w:rPr>
+        <w:t>-Library werden von ihm implementiert und die für das Projekt entscheidenden Funktionen können durch ihn an den Midi-Output weitergegeben werden. Als Beispiel wären hier Funktionen wie das ändern des Midi-Instruments zu nennen, das zwar nicht zur Annäherung an eine echte Gitarre beiträgt aber für einige interessante Spielereien genutzt werden kann.</w:t>
       </w:r>
     </w:p>
     <w:p>
@@ -1628,7 +2075,15 @@
     </w:p>
     <w:p>
       <w:r>
-        <w:t xml:space="preserve">[1] drumstick: </w:t>
+        <w:t xml:space="preserve">[1] </w:t>
+      </w:r>
+      <w:proofErr w:type="gramStart"/>
+      <w:r>
+        <w:t>drumstick</w:t>
+      </w:r>
+      <w:proofErr w:type="gramEnd"/>
+      <w:r>
+        <w:t xml:space="preserve">: </w:t>
       </w:r>
       <w:hyperlink r:id="rId6" w:history="1">
         <w:r>
@@ -1641,7 +2096,23 @@
     </w:p>
     <w:p>
       <w:r>
-        <w:t xml:space="preserve">[2] Prof. Plaß Sourcecode: </w:t>
+        <w:t xml:space="preserve">[2] Prof. </w:t>
+      </w:r>
+      <w:proofErr w:type="spellStart"/>
+      <w:r>
+        <w:t>Plaß</w:t>
+      </w:r>
+      <w:proofErr w:type="spellEnd"/>
+      <w:r>
+        <w:t xml:space="preserve"> </w:t>
+      </w:r>
+      <w:proofErr w:type="spellStart"/>
+      <w:r>
+        <w:t>Sourcecode</w:t>
+      </w:r>
+      <w:proofErr w:type="spellEnd"/>
+      <w:r>
+        <w:t xml:space="preserve">: </w:t>
       </w:r>
       <w:hyperlink r:id="rId7" w:history="1">
         <w:r>
@@ -2869,7 +3340,7 @@
 </file>
 
 <file path=customXml/itemProps1.xml><?xml version="1.0" encoding="utf-8"?>
-<ds:datastoreItem xmlns:ds="http://schemas.openxmlformats.org/officeDocument/2006/customXml" ds:itemID="{980132CF-C4EB-4EEC-9F68-B97216713C70}">
+<ds:datastoreItem xmlns:ds="http://schemas.openxmlformats.org/officeDocument/2006/customXml" ds:itemID="{AD20E7FD-B813-4638-800C-B90BB95CA4E8}">
   <ds:schemaRefs>
     <ds:schemaRef ds:uri="http://schemas.openxmlformats.org/officeDocument/2006/bibliography"/>
   </ds:schemaRefs>

</xml_diff>